<commit_message>
Modificado os arquivos para subir ao github
</commit_message>
<xml_diff>
--- a/Algoritmos/02-Algoritmo para fazer um café em uma cafeiteira de coador.docx
+++ b/Algoritmos/02-Algoritmo para fazer um café em uma cafeiteira de coador.docx
@@ -42,8 +42,10 @@
           <w:szCs w:val="44"/>
           <w:lang w:val="pt"/>
         </w:rPr>
-        <w:t xml:space="preserve"> de coador.</w:t>
-      </w:r>
+        <w:t xml:space="preserve"> de coador</w:t>
+      </w:r>
+      <w:bookmarkStart w:id="0" w:name="_GoBack"/>
+      <w:bookmarkEnd w:id="0"/>
     </w:p>
     <w:p>
       <w:pPr>
@@ -1205,8 +1207,6 @@
           <w:lang w:val="pt"/>
         </w:rPr>
       </w:pPr>
-      <w:bookmarkStart w:id="0" w:name="_GoBack"/>
-      <w:bookmarkEnd w:id="0"/>
     </w:p>
     <w:sectPr>
       <w:pgSz w:w="12240" w:h="15840"/>

</xml_diff>